<commit_message>
Added Table 1 of Trends
</commit_message>
<xml_diff>
--- a/Publications/TrendsInMicrobiology/Manuscript.docx
+++ b/Publications/TrendsInMicrobiology/Manuscript.docx
@@ -25,13 +25,8 @@
       </w:r>
       <w:proofErr w:type="spellEnd"/>
       <w:r>
-        <w:t xml:space="preserve"> K. </w:t>
-      </w:r>
-      <w:proofErr w:type="spellStart"/>
-      <w:r>
-        <w:t>Chavali</w:t>
-      </w:r>
-      <w:proofErr w:type="spellEnd"/>
+        <w:t xml:space="preserve"> K. Chavali</w:t>
+      </w:r>
       <w:r>
         <w:rPr>
           <w:color w:val="000066"/>
@@ -80,15 +75,7 @@
         <w:rPr>
           <w:color w:val="000000"/>
         </w:rPr>
-        <w:t>, Erik</w:t>
-      </w:r>
-      <w:bookmarkStart w:id="0" w:name="_GoBack"/>
-      <w:bookmarkEnd w:id="0"/>
-      <w:r>
-        <w:rPr>
-          <w:color w:val="000000"/>
-        </w:rPr>
-        <w:t xml:space="preserve"> L. Hewlett</w:t>
+        <w:t>, Erik L. Hewlett</w:t>
       </w:r>
       <w:r>
         <w:rPr>
@@ -133,13 +120,8 @@
     </w:p>
     <w:p>
       <w:r>
-        <w:t xml:space="preserve">Jason A. </w:t>
-      </w:r>
-      <w:proofErr w:type="spellStart"/>
-      <w:r>
-        <w:t>Papin</w:t>
-      </w:r>
-      <w:proofErr w:type="spellEnd"/>
+        <w:t>Jason A. Papin</w:t>
+      </w:r>
       <w:r>
         <w:rPr>
           <w:color w:val="000066"/>
@@ -27886,7 +27868,6 @@
         </w:rPr>
         <w:t xml:space="preserve"> </w:t>
       </w:r>
-      <w:proofErr w:type="gramStart"/>
       <w:r>
         <w:rPr>
           <w:rFonts w:ascii="Times New Roman" w:eastAsia="Times New Roman" w:hAnsi="Times New Roman" w:cs="Times New Roman"/>
@@ -27895,15 +27876,8 @@
         </w:rPr>
         <w:t xml:space="preserve">Drug </w:t>
       </w:r>
-      <w:r>
-        <w:rPr>
-          <w:rFonts w:ascii="Times New Roman" w:eastAsia="Times New Roman" w:hAnsi="Times New Roman" w:cs="Times New Roman"/>
-          <w:spacing w:val="17"/>
-          <w:sz w:val="17"/>
-          <w:szCs w:val="17"/>
-        </w:rPr>
-        <w:t xml:space="preserve"> </w:t>
-      </w:r>
+      <w:bookmarkStart w:id="0" w:name="_GoBack"/>
+      <w:bookmarkEnd w:id="0"/>
       <w:r>
         <w:rPr>
           <w:rFonts w:ascii="Times New Roman" w:eastAsia="Times New Roman" w:hAnsi="Times New Roman" w:cs="Times New Roman"/>
@@ -27911,17 +27885,7 @@
           <w:sz w:val="17"/>
           <w:szCs w:val="17"/>
         </w:rPr>
-        <w:t>targeting</w:t>
-      </w:r>
-      <w:proofErr w:type="gramEnd"/>
-      <w:r>
-        <w:rPr>
-          <w:rFonts w:ascii="Times New Roman" w:eastAsia="Times New Roman" w:hAnsi="Times New Roman" w:cs="Times New Roman"/>
-          <w:w w:val="119"/>
-          <w:sz w:val="17"/>
-          <w:szCs w:val="17"/>
-        </w:rPr>
-        <w:t>-related</w:t>
+        <w:t>targeting-related</w:t>
       </w:r>
       <w:r>
         <w:rPr>
@@ -37669,8 +37633,8 @@
       <w:pPr>
         <w:spacing w:after="0"/>
         <w:sectPr>
-          <w:headerReference w:type="default" r:id="rId5"/>
-          <w:footerReference w:type="default" r:id="rId6"/>
+          <w:headerReference w:type="default" r:id="rId7"/>
+          <w:footerReference w:type="default" r:id="rId8"/>
           <w:pgSz w:w="15880" w:h="12260" w:orient="landscape"/>
           <w:pgMar w:top="840" w:right="1080" w:bottom="280" w:left="580" w:header="552" w:footer="259" w:gutter="0"/>
           <w:cols w:space="720"/>
@@ -47557,6 +47521,31 @@
     </w:sectPr>
   </w:body>
 </w:document>
+</file>
+
+<file path=word/endnotes.xml><?xml version="1.0" encoding="utf-8"?>
+<w:endnotes xmlns:wpc="http://schemas.microsoft.com/office/word/2010/wordprocessingCanvas" xmlns:mo="http://schemas.microsoft.com/office/mac/office/2008/main" xmlns:mc="http://schemas.openxmlformats.org/markup-compatibility/2006" xmlns:mv="urn:schemas-microsoft-com:mac:vml" xmlns:o="urn:schemas-microsoft-com:office:office" xmlns:r="http://schemas.openxmlformats.org/officeDocument/2006/relationships" xmlns:m="http://schemas.openxmlformats.org/officeDocument/2006/math" xmlns:v="urn:schemas-microsoft-com:vml" xmlns:wp14="http://schemas.microsoft.com/office/word/2010/wordprocessingDrawing" xmlns:wp="http://schemas.openxmlformats.org/drawingml/2006/wordprocessingDrawing" xmlns:w10="urn:schemas-microsoft-com:office:word" xmlns:w="http://schemas.openxmlformats.org/wordprocessingml/2006/main" xmlns:w14="http://schemas.microsoft.com/office/word/2010/wordml" xmlns:wpg="http://schemas.microsoft.com/office/word/2010/wordprocessingGroup" xmlns:wpi="http://schemas.microsoft.com/office/word/2010/wordprocessingInk" xmlns:wne="http://schemas.microsoft.com/office/word/2006/wordml" xmlns:wps="http://schemas.microsoft.com/office/word/2010/wordprocessingShape" mc:Ignorable="w14 wp14">
+  <w:endnote w:type="separator" w:id="-1">
+    <w:p>
+      <w:pPr>
+        <w:spacing w:after="0" w:line="240" w:lineRule="auto"/>
+      </w:pPr>
+      <w:r>
+        <w:separator/>
+      </w:r>
+    </w:p>
+  </w:endnote>
+  <w:endnote w:type="continuationSeparator" w:id="0">
+    <w:p>
+      <w:pPr>
+        <w:spacing w:after="0" w:line="240" w:lineRule="auto"/>
+      </w:pPr>
+      <w:r>
+        <w:continuationSeparator/>
+      </w:r>
+    </w:p>
+  </w:endnote>
+</w:endnotes>
 </file>
 
 <file path=word/footer1.xml><?xml version="1.0" encoding="utf-8"?>
@@ -47571,6 +47560,31 @@
     </w:pPr>
   </w:p>
 </w:ftr>
+</file>
+
+<file path=word/footnotes.xml><?xml version="1.0" encoding="utf-8"?>
+<w:footnotes xmlns:wpc="http://schemas.microsoft.com/office/word/2010/wordprocessingCanvas" xmlns:mo="http://schemas.microsoft.com/office/mac/office/2008/main" xmlns:mc="http://schemas.openxmlformats.org/markup-compatibility/2006" xmlns:mv="urn:schemas-microsoft-com:mac:vml" xmlns:o="urn:schemas-microsoft-com:office:office" xmlns:r="http://schemas.openxmlformats.org/officeDocument/2006/relationships" xmlns:m="http://schemas.openxmlformats.org/officeDocument/2006/math" xmlns:v="urn:schemas-microsoft-com:vml" xmlns:wp14="http://schemas.microsoft.com/office/word/2010/wordprocessingDrawing" xmlns:wp="http://schemas.openxmlformats.org/drawingml/2006/wordprocessingDrawing" xmlns:w10="urn:schemas-microsoft-com:office:word" xmlns:w="http://schemas.openxmlformats.org/wordprocessingml/2006/main" xmlns:w14="http://schemas.microsoft.com/office/word/2010/wordml" xmlns:wpg="http://schemas.microsoft.com/office/word/2010/wordprocessingGroup" xmlns:wpi="http://schemas.microsoft.com/office/word/2010/wordprocessingInk" xmlns:wne="http://schemas.microsoft.com/office/word/2006/wordml" xmlns:wps="http://schemas.microsoft.com/office/word/2010/wordprocessingShape" mc:Ignorable="w14 wp14">
+  <w:footnote w:type="separator" w:id="-1">
+    <w:p>
+      <w:pPr>
+        <w:spacing w:after="0" w:line="240" w:lineRule="auto"/>
+      </w:pPr>
+      <w:r>
+        <w:separator/>
+      </w:r>
+    </w:p>
+  </w:footnote>
+  <w:footnote w:type="continuationSeparator" w:id="0">
+    <w:p>
+      <w:pPr>
+        <w:spacing w:after="0" w:line="240" w:lineRule="auto"/>
+      </w:pPr>
+      <w:r>
+        <w:continuationSeparator/>
+      </w:r>
+    </w:p>
+  </w:footnote>
+</w:footnotes>
 </file>
 
 <file path=word/header1.xml><?xml version="1.0" encoding="utf-8"?>

</xml_diff>